<commit_message>
Updating various files 11-14-2018
</commit_message>
<xml_diff>
--- a/DBLoader Utility/DBLoader/DBLoader.docx
+++ b/DBLoader Utility/DBLoader/DBLoader.docx
@@ -299,7 +299,25 @@
           <w:sz w:val="24"/>
           <w:szCs w:val="24"/>
         </w:rPr>
-        <w:t xml:space="preserve"> will load files on all of the compute nodes in the DW cluster, while </w:t>
+        <w:t xml:space="preserve"> will load files on </w:t>
+      </w:r>
+      <w:proofErr w:type="gramStart"/>
+      <w:r>
+        <w:rPr>
+          <w:rFonts w:cstheme="minorHAnsi"/>
+          <w:sz w:val="24"/>
+          <w:szCs w:val="24"/>
+        </w:rPr>
+        <w:t>all of</w:t>
+      </w:r>
+      <w:proofErr w:type="gramEnd"/>
+      <w:r>
+        <w:rPr>
+          <w:rFonts w:cstheme="minorHAnsi"/>
+          <w:sz w:val="24"/>
+          <w:szCs w:val="24"/>
+        </w:rPr>
+        <w:t xml:space="preserve"> the compute nodes in the DW cluster, while </w:t>
       </w:r>
       <w:proofErr w:type="spellStart"/>
       <w:r>
@@ -2716,7 +2734,25 @@
           <w:sz w:val="24"/>
           <w:szCs w:val="24"/>
         </w:rPr>
-        <w:t xml:space="preserve">Load all of the </w:t>
+        <w:t xml:space="preserve">Load </w:t>
+      </w:r>
+      <w:proofErr w:type="gramStart"/>
+      <w:r>
+        <w:rPr>
+          <w:rFonts w:cstheme="minorHAnsi"/>
+          <w:sz w:val="24"/>
+          <w:szCs w:val="24"/>
+        </w:rPr>
+        <w:t>all of</w:t>
+      </w:r>
+      <w:proofErr w:type="gramEnd"/>
+      <w:r>
+        <w:rPr>
+          <w:rFonts w:cstheme="minorHAnsi"/>
+          <w:sz w:val="24"/>
+          <w:szCs w:val="24"/>
+        </w:rPr>
+        <w:t xml:space="preserve"> the </w:t>
       </w:r>
       <w:proofErr w:type="spellStart"/>
       <w:r>
@@ -2892,7 +2928,25 @@
           <w:sz w:val="24"/>
           <w:szCs w:val="24"/>
         </w:rPr>
-        <w:t xml:space="preserve">Load all of the </w:t>
+        <w:t xml:space="preserve">Load </w:t>
+      </w:r>
+      <w:proofErr w:type="gramStart"/>
+      <w:r>
+        <w:rPr>
+          <w:rFonts w:cstheme="minorHAnsi"/>
+          <w:sz w:val="24"/>
+          <w:szCs w:val="24"/>
+        </w:rPr>
+        <w:t>all of</w:t>
+      </w:r>
+      <w:proofErr w:type="gramEnd"/>
+      <w:r>
+        <w:rPr>
+          <w:rFonts w:cstheme="minorHAnsi"/>
+          <w:sz w:val="24"/>
+          <w:szCs w:val="24"/>
+        </w:rPr>
+        <w:t xml:space="preserve"> the </w:t>
       </w:r>
       <w:proofErr w:type="spellStart"/>
       <w:r>
@@ -4582,43 +4636,16 @@
           <w:szCs w:val="24"/>
         </w:rPr>
       </w:pPr>
-      <w:r>
-        <w:rPr>
-          <w:rFonts w:cstheme="minorHAnsi"/>
-          <w:sz w:val="24"/>
-          <w:szCs w:val="24"/>
-        </w:rPr>
-        <w:t xml:space="preserve">Any questions or comments can be directed to </w:t>
-      </w:r>
-      <w:hyperlink r:id="rId21" w:history="1">
-        <w:r>
-          <w:rPr>
-            <w:rStyle w:val="Hyperlink"/>
-            <w:rFonts w:cstheme="minorHAnsi"/>
-            <w:sz w:val="24"/>
-            <w:szCs w:val="24"/>
-          </w:rPr>
-          <w:t>mitch.van.huuksloot@microsoft.com</w:t>
-        </w:r>
-      </w:hyperlink>
-      <w:r>
-        <w:rPr>
-          <w:rFonts w:cstheme="minorHAnsi"/>
-          <w:sz w:val="24"/>
-          <w:szCs w:val="24"/>
-        </w:rPr>
-        <w:t xml:space="preserve"> </w:t>
-      </w:r>
       <w:bookmarkStart w:id="0" w:name="_GoBack"/>
       <w:bookmarkEnd w:id="0"/>
     </w:p>
     <w:sectPr>
-      <w:headerReference w:type="even" r:id="rId22"/>
-      <w:headerReference w:type="default" r:id="rId23"/>
-      <w:footerReference w:type="even" r:id="rId24"/>
-      <w:footerReference w:type="default" r:id="rId25"/>
-      <w:headerReference w:type="first" r:id="rId26"/>
-      <w:footerReference w:type="first" r:id="rId27"/>
+      <w:headerReference w:type="even" r:id="rId21"/>
+      <w:headerReference w:type="default" r:id="rId22"/>
+      <w:footerReference w:type="even" r:id="rId23"/>
+      <w:footerReference w:type="default" r:id="rId24"/>
+      <w:headerReference w:type="first" r:id="rId25"/>
+      <w:footerReference w:type="first" r:id="rId26"/>
       <w:pgSz w:w="12240" w:h="15840"/>
       <w:pgMar w:top="1440" w:right="1440" w:bottom="1440" w:left="1440" w:header="720" w:footer="720" w:gutter="0"/>
       <w:cols w:space="720"/>

</xml_diff>